<commit_message>
slight edits to resume
</commit_message>
<xml_diff>
--- a/docs/Stensland,Alexander_Resume.docx
+++ b/docs/Stensland,Alexander_Resume.docx
@@ -623,13 +623,13 @@
         <w:rPr>
           <w:rFonts w:ascii="Times New Roman" w:eastAsia="Times New Roman" w:hAnsi="Times New Roman" w:cs="Times New Roman"/>
         </w:rPr>
-        <w:t xml:space="preserve">designed, executed, and oversaw comprehensive end-to-end development </w:t>
-      </w:r>
-      <w:r>
-        <w:rPr>
-          <w:rFonts w:ascii="Times New Roman" w:eastAsia="Times New Roman" w:hAnsi="Times New Roman" w:cs="Times New Roman"/>
-        </w:rPr>
-        <w:t xml:space="preserve">(C++) </w:t>
+        <w:t>designed, executed, and oversaw comprehensive end-to-end development</w:t>
+      </w:r>
+      <w:r>
+        <w:rPr>
+          <w:rFonts w:ascii="Times New Roman" w:eastAsia="Times New Roman" w:hAnsi="Times New Roman" w:cs="Times New Roman"/>
+        </w:rPr>
+        <w:t xml:space="preserve"> </w:t>
       </w:r>
       <w:r>
         <w:rPr>
@@ -1415,13 +1415,27 @@
           <w:rFonts w:ascii="Times New Roman" w:eastAsia="Times New Roman" w:hAnsi="Times New Roman" w:cs="Times New Roman"/>
           <w:b/>
         </w:rPr>
-        <w:t>Golf Company Executive Officer</w:t>
-      </w:r>
-      <w:r>
-        <w:rPr>
-          <w:rFonts w:ascii="Times New Roman" w:eastAsia="Times New Roman" w:hAnsi="Times New Roman" w:cs="Times New Roman"/>
-        </w:rPr>
-        <w:t xml:space="preserve"> – </w:t>
+        <w:t xml:space="preserve">The Citadel, The </w:t>
+      </w:r>
+      <w:r>
+        <w:rPr>
+          <w:rFonts w:ascii="Times New Roman" w:eastAsia="Times New Roman" w:hAnsi="Times New Roman" w:cs="Times New Roman"/>
+          <w:b/>
+        </w:rPr>
+        <w:t>Military</w:t>
+      </w:r>
+      <w:r>
+        <w:rPr>
+          <w:rFonts w:ascii="Times New Roman" w:eastAsia="Times New Roman" w:hAnsi="Times New Roman" w:cs="Times New Roman"/>
+          <w:b/>
+        </w:rPr>
+        <w:t xml:space="preserve"> College of South Carolina </w:t>
+      </w:r>
+      <w:r>
+        <w:rPr>
+          <w:rFonts w:ascii="Times New Roman" w:eastAsia="Times New Roman" w:hAnsi="Times New Roman" w:cs="Times New Roman"/>
+        </w:rPr>
+        <w:t xml:space="preserve">– </w:t>
       </w:r>
       <w:r>
         <w:rPr>
@@ -1447,32 +1461,13 @@
         <w:rPr>
           <w:rFonts w:ascii="Times New Roman" w:eastAsia="Times New Roman" w:hAnsi="Times New Roman" w:cs="Times New Roman"/>
         </w:rPr>
-        <w:t xml:space="preserve">Charleston SC           </w:t>
-      </w:r>
-      <w:r>
-        <w:rPr>
-          <w:rFonts w:ascii="Times New Roman" w:eastAsia="Times New Roman" w:hAnsi="Times New Roman" w:cs="Times New Roman"/>
-        </w:rPr>
-        <w:tab/>
-        <w:t xml:space="preserve">      </w:t>
-      </w:r>
-      <w:r>
-        <w:rPr>
-          <w:rFonts w:ascii="Times New Roman" w:eastAsia="Times New Roman" w:hAnsi="Times New Roman" w:cs="Times New Roman"/>
-        </w:rPr>
-        <w:tab/>
-      </w:r>
-      <w:r>
-        <w:rPr>
-          <w:rFonts w:ascii="Times New Roman" w:eastAsia="Times New Roman" w:hAnsi="Times New Roman" w:cs="Times New Roman"/>
-        </w:rPr>
-        <w:t xml:space="preserve">           </w:t>
-      </w:r>
-      <w:r>
-        <w:rPr>
-          <w:rFonts w:ascii="Times New Roman" w:eastAsia="Times New Roman" w:hAnsi="Times New Roman" w:cs="Times New Roman"/>
-        </w:rPr>
-        <w:t xml:space="preserve"> </w:t>
+        <w:t>Charleston SC</w:t>
+      </w:r>
+      <w:r>
+        <w:rPr>
+          <w:rFonts w:ascii="Times New Roman" w:eastAsia="Times New Roman" w:hAnsi="Times New Roman" w:cs="Times New Roman"/>
+        </w:rPr>
+        <w:t xml:space="preserve">         </w:t>
       </w:r>
       <w:r>
         <w:rPr>

</xml_diff>